<commit_message>
Added figure of associations to chapter 3, added to the introduction of chapter 3.
</commit_message>
<xml_diff>
--- a/Dissertation Chapters/Chapter 3/PRESS_Manuscript.docx
+++ b/Dissertation Chapters/Chapter 3/PRESS_Manuscript.docx
@@ -31,6 +31,185 @@
       <w:pPr>
         <w:pStyle w:val="Heading2"/>
       </w:pPr>
+    </w:p>
+    <w:p>
+      <w:pPr>
+        <w:pStyle w:val="Heading2"/>
+      </w:pPr>
+      <w:r>
+        <w:t>Introduction</w:t>
+      </w:r>
+    </w:p>
+    <w:p>
+      <w:pPr>
+        <w:spacing w:line="360" w:lineRule="auto"/>
+      </w:pPr>
+      <w:r>
+        <w:t xml:space="preserve">There are few times in life when nutritional intake matters as much as during the course of pregnancy. </w:t>
+      </w:r>
+      <w:r>
+        <w:t xml:space="preserve">Modern science has demonstrated that pregnancy is a critical period of vulnerability that can impact trajectory toward health or disease, in both the birthing parent and the child. </w:t>
+      </w:r>
+      <w:r>
+        <w:t xml:space="preserve">As such, much attention has been paid in scientific discourse on identifying modifiable behaviors that can improve the likelihood that results in a healthy pregnancy. </w:t>
+      </w:r>
+      <w:r>
+        <w:t xml:space="preserve">The majority of the research in nutrition on this topic are focused on dietary quality, and nutrient adequacy. </w:t>
+      </w:r>
+      <w:r>
+        <w:t xml:space="preserve">It is unsurprising that . However, recent evidence has pointed toward a previously </w:t>
+      </w:r>
+      <w:r>
+        <w:rPr>
+          <w:highlight w:val="yellow"/>
+        </w:rPr>
+        <w:t>under-considered</w:t>
+      </w:r>
+      <w:r>
+        <w:t xml:space="preserve"> modifiable component of the diet, the timing and duration of eating. </w:t>
+      </w:r>
+    </w:p>
+    <w:p>
+      <w:pPr>
+        <w:spacing w:line="360" w:lineRule="auto"/>
+      </w:pPr>
+      <w:r>
+        <w:t xml:space="preserve">Initial evidence about the impact of the timing of eating on human health came from the field of sleep research. Routinely, researchers found that </w:t>
+      </w:r>
+      <w:r>
+        <w:t xml:space="preserve">workers whose shifts are in opposition to the normal circadian rhythm have greater risks of ill health, including EXAMPLE, EXAMPLE, EXAMPLE. </w:t>
+      </w:r>
+    </w:p>
+    <w:p>
+      <w:pPr>
+        <w:spacing w:line="360" w:lineRule="auto"/>
+      </w:pPr>
+      <w:r>
+        <w:t xml:space="preserve">New attention has been called to all health behaviors that impact or are impacted by one’s circadian rhythm. As such, </w:t>
+      </w:r>
+      <w:r>
+        <w:t xml:space="preserve">modifying or compressing the timing of ones eating schedule is gaining popularity as a way to modulate health. One such modality </w:t>
+      </w:r>
+      <w:r>
+        <w:t xml:space="preserve">is time-restricted eating. Evidence from human studies finds </w:t>
+      </w:r>
+      <w:r>
+        <w:t>that condensing the eating window is effective for weight loss</w:t>
+      </w:r>
+      <w:r>
+        <w:t xml:space="preserve"> </w:t>
+      </w:r>
+      <w:r>
+        <w:fldChar w:fldCharType="begin"/>
+      </w:r>
+      <w:r>
+        <w:instrText xml:space="preserve"> ADDIN ZOTERO_ITEM CSL_CITATION {"citationID":"MRidcOnU","properties":{"formattedCitation":"(Gabel et al., 2018; Hutchison et al., 2019; Lowe et al., 2020)","plainCitation":"(Gabel et al., 2018; Hutchison et al., 2019; Lowe et al., 2020)","noteIndex":0},"citationItems":[{"id":897,"uris":["http://zotero.org/users/5073745/items/5XP55BM6"],"itemData":{"id":897,"type":"article-journal","abstract":"This study examines the safety of time restricted feeding (TRF; 8-h feeding window/16-h fasting window daily) in obese adults. Twenty-three subjects participated in an 8-h TRF intervention for 12 weeks. Self-reported adverse events, body image perception, complete blood count and disordered eating patterns did not change from baseline to week 12. These findings suggest that consuming food within an 8-h window can safely facilitate weight loss in subjects with obesity.","container-title":"Applied Physiology, Nutrition, and Metabolism = Physiologie Appliquee, Nutrition Et Metabolisme","DOI":"10.1139/apnm-2018-0389","ISSN":"1715-5320","journalAbbreviation":"Appl Physiol Nutr Metab","language":"eng","note":"PMID: 30216730","source":"PubMed","title":"Safety of 8-h time restricted feeding in adults with obesity","author":[{"family":"Gabel","given":"Kelsey"},{"family":"Hoddy","given":"Kristin K."},{"family":"Varady","given":"Krista A."}],"issued":{"date-parts":[["2018",9,14]]}}},{"id":327,"uris":["http://zotero.org/users/5073745/items/E89CVTH5"],"itemData":{"id":327,"type":"article-journal","abstract":"Objective This study aimed to assess the effects of 9-hour time-restricted feeding (TRF), early (TRFe) or delayed (TRFd), on glucose tolerance in men at risk for type 2 diabetes. Methods Fifteen men (age 55 ± 3 years, BMI 33.9 ± 0.8 kg/m2) wore a continuous glucose monitor for 7 days of baseline assessment and during two 7-day TRF conditions. Participants were randomized to TRFe (8 am to 5 pm) or TRFd (12 pm to 9 pm), separated by a 2-week washout phase. Glucose, insulin, triglycerides, nonesterified fatty acids, and gastrointestinal hormone incremental areas under the curve were calculated following a standard meal on days 0 and 7 at 8 am (TRFe) or 12 pm (TRFd). Results TRF improved glucose tolerance as assessed by a reduction in glucose incremental area under the curve (P = 0.001) and fasting triglycerides (P = 0.003) on day 7 versus day 0. However, there were no mealtime by TRF interactions in any of the variables examined. There was also no effect of TRF on fasting and postprandial insulin, nonesterified fatty acids, or gastrointestinal hormones. Mean fasting glucose by continuous glucose monitor was lower in TRFe (P = 0.02) but not TRFd (P = 0.17) versus baseline, but there was no difference between TRF conditions. Conclusions While only TRFe lowered mean fasting glucose, TRF improved glycemic responses to a test meal in men at risk for type 2 diabetes regardless of the clock time that TRF was initiated.","container-title":"Obesity","DOI":"10.1002/oby.22449","ISSN":"1930-739X","issue":"5","language":"en","license":"© 2019 The Obesity Society","page":"724-732","source":"Wiley Online Library","title":"Time-Restricted Feeding Improves Glucose Tolerance in Men at Risk for Type 2 Diabetes: A Randomized Crossover Trial","title-short":"Time-Restricted Feeding Improves Glucose Tolerance in Men at Risk for Type 2 Diabetes","volume":"27","author":[{"family":"Hutchison","given":"Amy T."},{"family":"Regmi","given":"Prashant"},{"family":"Manoogian","given":"Emily N. C."},{"family":"Fleischer","given":"Jason G."},{"family":"Wittert","given":"Gary A."},{"family":"Panda","given":"Satchidananda"},{"family":"Heilbronn","given":"Leonie K."}],"issued":{"date-parts":[["2019"]]}}},{"id":525,"uris":["http://zotero.org/users/5073745/items/4HHZWM4Z"],"itemData":{"id":525,"type":"article-journal","abstract":"Importance: The efficacy and safety of time-restricted eating have not been explored in large randomized clinical trials.\nObjective: To determine the effect of 16:8-hour time-restricted eating on weight loss and metabolic risk markers.\nInterventions: Participants were randomized such that the consistent meal timing (CMT) group was instructed to eat 3 structured meals per day, and the time-restricted eating (TRE) group was instructed to eat ad libitum from 12:00 pm until 8:00 pm and completely abstain from caloric intake from 8:00 pm until 12:00 pm the following day.\nDesign, Setting, and Participants: This 12-week randomized clinical trial including men and women aged 18 to 64 years with a body mass index (BMI, calculated as weight in kilograms divided by height in meters squared) of 27 to 43 was conducted on a custom mobile study application. Participants received a Bluetooth scale. Participants lived anywhere in the United States, with a subset of 50 participants living near San Francisco, California, who underwent in-person testing.\nMain Outcomes and Measures: The primary outcome was weight loss. Secondary outcomes from the in-person cohort included changes in weight, fat mass, lean mass, fasting insulin, fasting glucose, hemoglobin A1c levels, estimated energy intake, total energy expenditure, and resting energy expenditure.\nResults: Overall, 116 participants (mean [SD] age, 46.5 [10.5] years; 70 [60.3%] men) were included in the study. There was a significant decrease in weight in the TRE (-0.94 kg; 95% CI, -1.68 to -0.20; P = .01), but no significant change in the CMT group (-0.68 kg; 95% CI, -1.41 to 0.05, P = .07) or between groups (-0.26 kg; 95% CI, -1.30 to 0.78; P = .63). In the in-person cohort (n = 25 TRE, n = 25 CMT), there was a significant within-group decrease in weight in the TRE group (-1.70 kg; 95% CI, -2.56 to -0.83; P &lt; .001). There was also a significant difference in appendicular lean mass index between groups (-0.16 kg/m2; 95% CI, -0.27 to -0.05; P = .005). There were no significant changes in any of the other secondary outcomes within or between groups. There were no differences in estimated energy intake between groups.\nConclusions and Relevance: Time-restricted eating, in the absence of other interventions, is not more effective in weight loss than eating throughout the day.\nTrial Registration: ClinicalTrials.gov Identifiers: NCT03393195 and NCT03637855.","container-title":"JAMA internal medicine","DOI":"10.1001/jamainternmed.2020.4153","ISSN":"2168-6114","journalAbbreviation":"JAMA Intern Med","language":"eng","note":"PMID: 32986097\nPMCID: PMC7522780","source":"PubMed","title":"Effects of Time-Restricted Eating on Weight Loss and Other Metabolic Parameters in Women and Men With Overweight and Obesity: The TREAT Randomized Clinical Trial","title-short":"Effects of Time-Restricted Eating on Weight Loss and Other Metabolic Parameters in Women and Men With Overweight and Obesity","author":[{"family":"Lowe","given":"Dylan A."},{"family":"Wu","given":"Nancy"},{"family":"Rohdin-Bibby","given":"Linnea"},{"family":"Moore","given":"A. Holliston"},{"family":"Kelly","given":"Nisa"},{"family":"Liu","given":"Yong En"},{"family":"Philip","given":"Errol"},{"family":"Vittinghoff","given":"Eric"},{"family":"Heymsfield","given":"Steven B."},{"family":"Olgin","given":"Jeffrey E."},{"family":"Shepherd","given":"John A."},{"family":"Weiss","given":"Ethan J."}],"issued":{"date-parts":[["2020",9,28]]}}}],"schema":"https://github.com/citation-style-language/schema/raw/master/csl-citation.json"} </w:instrText>
+      </w:r>
+      <w:r>
+        <w:fldChar w:fldCharType="separate"/>
+      </w:r>
+      <w:r>
+        <w:rPr>
+          <w:noProof/>
+        </w:rPr>
+        <w:t>(Gabel et al., 2018; Hutchison et al., 2019; Lowe et al., 2020)</w:t>
+      </w:r>
+      <w:r>
+        <w:fldChar w:fldCharType="end"/>
+      </w:r>
+      <w:r>
+        <w:t xml:space="preserve">. </w:t>
+      </w:r>
+      <w:r>
+        <w:t>There ha</w:t>
+      </w:r>
+      <w:r>
+        <w:t xml:space="preserve">ve also been studies that find that metabolic health markers, such as blood pressure and cholesterol can be improved from TRE without the reduction in body weight </w:t>
+      </w:r>
+      <w:r>
+        <w:fldChar w:fldCharType="begin"/>
+      </w:r>
+      <w:r>
+        <w:instrText xml:space="preserve"> ADDIN ZOTERO_ITEM CSL_CITATION {"citationID":"vFPqAKUd","properties":{"formattedCitation":"(Sutton et al., 2018)","plainCitation":"(Sutton et al., 2018)","noteIndex":0},"citationItems":[{"id":903,"uris":["http://zotero.org/users/5073745/items/XT9WYD3C"],"itemData":{"id":903,"type":"article-journal","abstract":"Intermittent fasting (IF) improves cardiometabolic health; however, it is unknown whether these effects are due solely to weight loss. We conducted the first supervised controlled feeding trial to test whether IF has benefits independent of weight loss by feeding participants enough food to maintain their weight. Our proof-of-concept study also constitutes the first trial of early time-restricted feeding (eTRF), a form of IF that involves eating early in the day to be in alignment with circadian rhythms in metabolism. Men with prediabetes were randomized to eTRF (6-hr feeding period, with dinner before 3 p.m.) or a control schedule (12-hr feeding period) for 5 weeks and later crossed over to the other schedule. eTRF improved insulin sensitivity, β cell responsiveness, blood pressure, oxidative stress, and appetite. We demonstrate for the first time in humans that eTRF improves some aspects of cardiometabolic health and that IF's effects are not solely due to weight loss.","container-title":"Cell Metabolism","DOI":"10.1016/j.cmet.2018.04.010","ISSN":"1932-7420","issue":"6","journalAbbreviation":"Cell Metab.","language":"eng","note":"PMID: 29754952\nPMCID: PMC5990470","page":"1212-1221.e3","source":"PubMed","title":"Early Time-Restricted Feeding Improves Insulin Sensitivity, Blood Pressure, and Oxidative Stress Even without Weight Loss in Men with Prediabetes","volume":"27","author":[{"family":"Sutton","given":"Elizabeth F."},{"family":"Beyl","given":"Robbie"},{"family":"Early","given":"Kate S."},{"family":"Cefalu","given":"William T."},{"family":"Ravussin","given":"Eric"},{"family":"Peterson","given":"Courtney M."}],"issued":{"date-parts":[["2018",6,5]]}}}],"schema":"https://github.com/citation-style-language/schema/raw/master/csl-citation.json"} </w:instrText>
+      </w:r>
+      <w:r>
+        <w:fldChar w:fldCharType="separate"/>
+      </w:r>
+      <w:r>
+        <w:rPr>
+          <w:noProof/>
+        </w:rPr>
+        <w:t>(Sutton et al., 2018)</w:t>
+      </w:r>
+      <w:r>
+        <w:fldChar w:fldCharType="end"/>
+      </w:r>
+      <w:r>
+        <w:t xml:space="preserve">. </w:t>
+      </w:r>
+      <w:r>
+        <w:t>Howe</w:t>
+      </w:r>
+      <w:r>
+        <w:t>ver</w:t>
+      </w:r>
+      <w:r>
+        <w:t xml:space="preserve">, data from human pregnant populations remains scarce. </w:t>
+      </w:r>
+    </w:p>
+    <w:p>
+      <w:pPr>
+        <w:spacing w:line="360" w:lineRule="auto"/>
+      </w:pPr>
+      <w:r>
+        <w:t>Timing data</w:t>
+      </w:r>
+    </w:p>
+    <w:p>
+      <w:pPr>
+        <w:spacing w:line="360" w:lineRule="auto"/>
+      </w:pPr>
+      <w:r>
+        <w:t>Ramadan</w:t>
+      </w:r>
+    </w:p>
+    <w:p>
+      <w:pPr>
+        <w:spacing w:line="360" w:lineRule="auto"/>
+      </w:pPr>
+      <w:r>
+        <w:t>Loy/</w:t>
+      </w:r>
+      <w:r>
+        <w:t>Flanagan</w:t>
+      </w:r>
+    </w:p>
+    <w:p>
+      <w:pPr>
+        <w:spacing w:line="360" w:lineRule="auto"/>
+      </w:pPr>
+      <w:r>
+        <w:t xml:space="preserve">Other groups have begun to disentangle the relationship between circadian eating and parental health during pregnancy. One such study found that the timing of meals was associated with maternal glycemia (directionality). Others have found that there is interest or openness to this </w:t>
+      </w:r>
+      <w:r>
+        <w:lastRenderedPageBreak/>
+        <w:t xml:space="preserve">behavior. </w:t>
+      </w:r>
+      <w:r>
+        <w:br/>
+      </w:r>
+      <w:r>
+        <w:br/>
+        <w:t xml:space="preserve">Because pregnancy is a critical period of development with opportunity to impact health of the pregnant person and their child and because evidence surrounding the timing of eating in these populations is minimal, we sought to examine the association between the timing of eating and duration of fasting and mid-gestation glycemia and birth weight in a pregnancy cohort. We hypothesized that those who have earlier meal timing and longer duration of overnight fasts would have </w:t>
+      </w:r>
+      <w:r>
+        <w:t xml:space="preserve">more favorable mid-gestation glucose tolerance test results without reductions in their infant’s birth weights. </w:t>
+      </w:r>
+    </w:p>
+    <w:p>
+      <w:pPr>
+        <w:pStyle w:val="Heading2"/>
+      </w:pPr>
       <w:r>
         <w:t>Methods</w:t>
       </w:r>
@@ -96,15 +275,7 @@
         <w:t>invited to enroll</w:t>
       </w:r>
       <w:r>
-        <w:t xml:space="preserve"> </w:t>
-      </w:r>
-      <w:proofErr w:type="spellStart"/>
-      <w:r>
-        <w:t>based</w:t>
-      </w:r>
-      <w:proofErr w:type="spellEnd"/>
-      <w:r>
-        <w:t xml:space="preserve"> on their current OB status </w:t>
+        <w:t xml:space="preserve"> based on their current OB status </w:t>
       </w:r>
       <w:r>
         <w:t xml:space="preserve">at Michigan Medicine </w:t>
@@ -289,7 +460,11 @@
         <w:t xml:space="preserve"> We collected this information for both workdays and weekend days. We then calculated eating duration as</w:t>
       </w:r>
       <w:r>
-        <w:t xml:space="preserve"> the difference between the last eating occasion and first eating occasion and expressed this as hours. To determine fasting duration, we subtracted eating duration from 24 </w:t>
+        <w:t xml:space="preserve"> the difference between the last eating occasion and first eating occasion and expressed this as hours. To determine fasting </w:t>
+      </w:r>
+      <w:r>
+        <w:lastRenderedPageBreak/>
+        <w:t xml:space="preserve">duration, we subtracted eating duration from 24 </w:t>
       </w:r>
       <w:r>
         <w:t>h</w:t>
@@ -365,11 +540,7 @@
         <w:t xml:space="preserve">mid-gestation </w:t>
       </w:r>
       <w:r>
-        <w:t xml:space="preserve">oral </w:t>
-      </w:r>
-      <w:r>
-        <w:lastRenderedPageBreak/>
-        <w:t xml:space="preserve">glucose tolerance test results in mg/dL and infant birth weight in grams. We also collected other critical covariate information such as history of diabetes (type 1, type 2, and gestational), current diagnosis of gestational </w:t>
+        <w:t xml:space="preserve">oral glucose tolerance test results in mg/dL and infant birth weight in grams. We also collected other critical covariate information such as history of diabetes (type 1, type 2, and gestational), current diagnosis of gestational </w:t>
       </w:r>
       <w:r>
         <w:t>diabetes</w:t>
@@ -602,6 +773,7 @@
     </w:p>
     <w:p>
       <w:r>
+        <w:lastRenderedPageBreak/>
         <w:t xml:space="preserve">As stated previously, we excluded individuals with pre-existing diabetes, inaccurate or missing timing data, loss to follow up, those who delivered multiples, and those without outcome data at the time of the analysis. This resulted in 102 individuals </w:t>
       </w:r>
       <w:r>

</xml_diff>